<commit_message>
added sessionInfo and compiled html output
</commit_message>
<xml_diff>
--- a/results/tableS1.docx
+++ b/results/tableS1.docx
@@ -2,12 +2,12 @@
 <file path=word/document.xml><?xml version="1.0" encoding="utf-8"?>
 <w:document xmlns:wpc="http://schemas.microsoft.com/office/word/2010/wordprocessingCanvas" xmlns:cx="http://schemas.microsoft.com/office/drawing/2014/chartex" xmlns:cx1="http://schemas.microsoft.com/office/drawing/2015/9/8/chartex" xmlns:cx2="http://schemas.microsoft.com/office/drawing/2015/10/21/chartex" xmlns:cx3="http://schemas.microsoft.com/office/drawing/2016/5/9/chartex" xmlns:cx4="http://schemas.microsoft.com/office/drawing/2016/5/10/chartex" xmlns:cx5="http://schemas.microsoft.com/office/drawing/2016/5/11/chartex" xmlns:cx6="http://schemas.microsoft.com/office/drawing/2016/5/12/chartex" xmlns:cx7="http://schemas.microsoft.com/office/drawing/2016/5/13/chartex" xmlns:cx8="http://schemas.microsoft.com/office/drawing/2016/5/14/chartex" xmlns:mc="http://schemas.openxmlformats.org/markup-compatibility/2006" xmlns:aink="http://schemas.microsoft.com/office/drawing/2016/ink" xmlns:am3d="http://schemas.microsoft.com/office/drawing/2017/model3d" xmlns:o="urn:schemas-microsoft-com:office:office" xmlns:r="http://schemas.openxmlformats.org/officeDocument/2006/relationships" xmlns:m="http://schemas.openxmlformats.org/officeDocument/2006/math" xmlns:v="urn:schemas-microsoft-com:vml" xmlns:wp14="http://schemas.microsoft.com/office/word/2010/wordprocessingDrawing" xmlns:wp="http://schemas.openxmlformats.org/drawingml/2006/wordprocessingDrawing" xmlns:w10="urn:schemas-microsoft-com:office:word" xmlns:w="http://schemas.openxmlformats.org/wordprocessingml/2006/main" xmlns:w14="http://schemas.microsoft.com/office/word/2010/wordml" xmlns:w15="http://schemas.microsoft.com/office/word/2012/wordml" xmlns:w16cex="http://schemas.microsoft.com/office/word/2018/wordml/cex" xmlns:w16cid="http://schemas.microsoft.com/office/word/2016/wordml/cid" xmlns:w16="http://schemas.microsoft.com/office/word/2018/wordml" xmlns:w16se="http://schemas.microsoft.com/office/word/2015/wordml/symex" xmlns:wpg="http://schemas.microsoft.com/office/word/2010/wordprocessingGroup" xmlns:wpi="http://schemas.microsoft.com/office/word/2010/wordprocessingInk" xmlns:wne="http://schemas.microsoft.com/office/word/2006/wordml" xmlns:wps="http://schemas.microsoft.com/office/word/2010/wordprocessingShape" mc:Ignorable="w14 w15 w16se w16cid w16 w16cex wp14">
   <w:body>
-    <w:tbl>
+    <w:tbl xmlns:w="http://schemas.openxmlformats.org/wordprocessingml/2006/main" xmlns:r="http://schemas.openxmlformats.org/officeDocument/2006/relationships" xmlns:w14="http://schemas.microsoft.com/office/word/2010/wordml" xmlns:wp="http://schemas.openxmlformats.org/drawingml/2006/wordprocessingDrawing" xmlns:a="http://schemas.openxmlformats.org/drawingml/2006/main" xmlns:pic="http://schemas.openxmlformats.org/drawingml/2006/picture">
       <w:tblPr>
-        <w:tblW w:w="0" w:type="auto"/>
+        NA"/&gt;
+        <w:tblLayout w:type="fixed"/>
         <w:jc w:val="center"/>
-        <w:tblLayout w:type="fixed"/>
-        <w:tblLook w:val="0420" w:firstRow="1" w:lastRow="0" w:firstColumn="0" w:lastColumn="0" w:noHBand="0" w:noVBand="1"/>
+        <w:tblLook w:firstRow="1" w:lastRow="0" w:firstColumn="0" w:lastColumn="0" w:noHBand="0" w:noVBand="1"/>
       </w:tblPr>
       <w:tblGrid>
         <w:gridCol w:w="5125"/>
@@ -16,90 +16,70 @@
       <w:tr>
         <w:trPr>
           <w:cantSplit/>
+          <w:trHeight w:val="457" w:hRule="auto"/>
           <w:tblHeader/>
-          <w:jc w:val="center"/>
         </w:trPr>
         <w:tc>
           <w:tcPr>
-            <w:tcW w:w="5125" w:type="dxa"/>
             <w:tcBorders>
+              <w:bottom w:val="single" w:sz="16" w:space="0" w:color="000000"/>
               <w:top w:val="single" w:sz="16" w:space="0" w:color="000000"/>
-              <w:bottom w:val="single" w:sz="16" w:space="0" w:color="000000"/>
             </w:tcBorders>
             <w:shd w:val="clear" w:color="auto" w:fill="FFFFFF"/>
             <w:tcMar>
               <w:top w:w="0" w:type="dxa"/>
+              <w:bottom w:w="0" w:type="dxa"/>
               <w:left w:w="0" w:type="dxa"/>
-              <w:bottom w:w="0" w:type="dxa"/>
               <w:right w:w="0" w:type="dxa"/>
             </w:tcMar>
             <w:vAlign w:val="center"/>
           </w:tcPr>
           <w:p>
             <w:pPr>
-              <w:spacing w:before="40" w:after="40"/>
-              <w:ind w:left="100" w:right="100"/>
+              <w:jc w:val="left"/>
+              <w:spacing w:after="40" w:before="40" w:line="240"/>
+              <w:ind w:firstLine="0" w:left="100" w:right="100"/>
             </w:pPr>
-            <w:r>
+            <w:r xmlns:w="http://schemas.openxmlformats.org/wordprocessingml/2006/main" xmlns:wp="http://schemas.openxmlformats.org/drawingml/2006/wordprocessingDrawing" xmlns:r="http://schemas.openxmlformats.org/officeDocument/2006/relationships" xmlns:w14="http://schemas.microsoft.com/office/word/2010/wordml">
               <w:rPr>
-                <w:rFonts w:ascii="Arial" w:eastAsia="Arial" w:hAnsi="Arial" w:cs="Arial"/>
-                <w:color w:val="111111"/>
+                <w:rFonts w:ascii="Arial" w:hAnsi="Arial" w:eastAsia="Arial" w:cs="Arial"/>
                 <w:sz w:val="22"/>
                 <w:szCs w:val="22"/>
+                <w:color w:val="111111"/>
               </w:rPr>
-              <w:t>Analysis</w:t>
+              <w:t xml:space="preserve">Analysis</w:t>
             </w:r>
           </w:p>
         </w:tc>
         <w:tc>
           <w:tcPr>
-            <w:tcW w:w="2954" w:type="dxa"/>
             <w:tcBorders>
+              <w:bottom w:val="single" w:sz="16" w:space="0" w:color="000000"/>
               <w:top w:val="single" w:sz="16" w:space="0" w:color="000000"/>
-              <w:bottom w:val="single" w:sz="16" w:space="0" w:color="000000"/>
             </w:tcBorders>
             <w:shd w:val="clear" w:color="auto" w:fill="FFFFFF"/>
             <w:tcMar>
               <w:top w:w="0" w:type="dxa"/>
+              <w:bottom w:w="0" w:type="dxa"/>
               <w:left w:w="0" w:type="dxa"/>
-              <w:bottom w:w="0" w:type="dxa"/>
               <w:right w:w="0" w:type="dxa"/>
             </w:tcMar>
             <w:vAlign w:val="center"/>
           </w:tcPr>
           <w:p>
             <w:pPr>
-              <w:spacing w:before="40" w:after="40"/>
-              <w:ind w:left="100" w:right="100"/>
+              <w:jc w:val="left"/>
+              <w:spacing w:after="40" w:before="40" w:line="240"/>
+              <w:ind w:firstLine="0" w:left="100" w:right="100"/>
             </w:pPr>
-            <w:r>
+            <w:r xmlns:w="http://schemas.openxmlformats.org/wordprocessingml/2006/main" xmlns:wp="http://schemas.openxmlformats.org/drawingml/2006/wordprocessingDrawing" xmlns:r="http://schemas.openxmlformats.org/officeDocument/2006/relationships" xmlns:w14="http://schemas.microsoft.com/office/word/2010/wordml">
               <w:rPr>
-                <w:rFonts w:ascii="Arial" w:eastAsia="Arial" w:hAnsi="Arial" w:cs="Arial"/>
-                <w:color w:val="111111"/>
+                <w:rFonts w:ascii="Arial" w:hAnsi="Arial" w:eastAsia="Arial" w:cs="Arial"/>
                 <w:sz w:val="22"/>
                 <w:szCs w:val="22"/>
+                <w:color w:val="111111"/>
               </w:rPr>
-              <w:t xml:space="preserve">Seroprevalence (95% </w:t>
-            </w:r>
-            <w:proofErr w:type="spellStart"/>
-            <w:r>
-              <w:rPr>
-                <w:rFonts w:ascii="Arial" w:eastAsia="Arial" w:hAnsi="Arial" w:cs="Arial"/>
-                <w:color w:val="111111"/>
-                <w:sz w:val="22"/>
-                <w:szCs w:val="22"/>
-              </w:rPr>
-              <w:t>CrI</w:t>
-            </w:r>
-            <w:proofErr w:type="spellEnd"/>
-            <w:r>
-              <w:rPr>
-                <w:rFonts w:ascii="Arial" w:eastAsia="Arial" w:hAnsi="Arial" w:cs="Arial"/>
-                <w:color w:val="111111"/>
-                <w:sz w:val="22"/>
-                <w:szCs w:val="22"/>
-              </w:rPr>
-              <w:t>)</w:t>
+              <w:t xml:space="preserve">Seroprevalence (95% CrI)</w:t>
             </w:r>
           </w:p>
         </w:tc>
@@ -107,59 +87,63 @@
       <w:tr>
         <w:trPr>
           <w:cantSplit/>
-          <w:jc w:val="center"/>
+          <w:trHeight w:val="457" w:hRule="auto"/>
         </w:trPr>
         <w:tc>
           <w:tcPr>
-            <w:tcW w:w="5125" w:type="dxa"/>
+            <w:tcBorders/>
             <w:shd w:val="clear" w:color="auto" w:fill="FFFFFF"/>
             <w:tcMar>
               <w:top w:w="0" w:type="dxa"/>
+              <w:bottom w:w="0" w:type="dxa"/>
               <w:left w:w="0" w:type="dxa"/>
-              <w:bottom w:w="0" w:type="dxa"/>
               <w:right w:w="0" w:type="dxa"/>
             </w:tcMar>
+            <w:vAlign w:val="top"/>
           </w:tcPr>
           <w:p>
             <w:pPr>
-              <w:spacing w:before="40" w:after="40"/>
-              <w:ind w:left="100" w:right="100"/>
+              <w:jc w:val="left"/>
+              <w:spacing w:after="40" w:before="40" w:line="240"/>
+              <w:ind w:firstLine="0" w:left="100" w:right="100"/>
             </w:pPr>
-            <w:r>
+            <w:r xmlns:w="http://schemas.openxmlformats.org/wordprocessingml/2006/main" xmlns:wp="http://schemas.openxmlformats.org/drawingml/2006/wordprocessingDrawing" xmlns:r="http://schemas.openxmlformats.org/officeDocument/2006/relationships" xmlns:w14="http://schemas.microsoft.com/office/word/2010/wordml">
               <w:rPr>
-                <w:rFonts w:ascii="Arial" w:eastAsia="Arial" w:hAnsi="Arial" w:cs="Arial"/>
-                <w:color w:val="111111"/>
+                <w:rFonts w:ascii="Arial" w:hAnsi="Arial" w:eastAsia="Arial" w:cs="Arial"/>
                 <w:sz w:val="22"/>
                 <w:szCs w:val="22"/>
+                <w:color w:val="111111"/>
               </w:rPr>
-              <w:t>Primary (age/sex-matched data, n = 1840)</w:t>
+              <w:t xml:space="preserve">Primary (age/sex-matched data, n = 1840)</w:t>
             </w:r>
           </w:p>
         </w:tc>
         <w:tc>
           <w:tcPr>
-            <w:tcW w:w="2954" w:type="dxa"/>
+            <w:tcBorders/>
             <w:shd w:val="clear" w:color="auto" w:fill="FFFFFF"/>
             <w:tcMar>
               <w:top w:w="0" w:type="dxa"/>
+              <w:bottom w:w="0" w:type="dxa"/>
               <w:left w:w="0" w:type="dxa"/>
-              <w:bottom w:w="0" w:type="dxa"/>
               <w:right w:w="0" w:type="dxa"/>
             </w:tcMar>
+            <w:vAlign w:val="top"/>
           </w:tcPr>
           <w:p>
             <w:pPr>
-              <w:spacing w:before="40" w:after="40"/>
-              <w:ind w:left="100" w:right="100"/>
+              <w:jc w:val="left"/>
+              <w:spacing w:after="40" w:before="40" w:line="240"/>
+              <w:ind w:firstLine="0" w:left="100" w:right="100"/>
             </w:pPr>
-            <w:r>
+            <w:r xmlns:w="http://schemas.openxmlformats.org/wordprocessingml/2006/main" xmlns:wp="http://schemas.openxmlformats.org/drawingml/2006/wordprocessingDrawing" xmlns:r="http://schemas.openxmlformats.org/officeDocument/2006/relationships" xmlns:w14="http://schemas.microsoft.com/office/word/2010/wordml">
               <w:rPr>
-                <w:rFonts w:ascii="Arial" w:eastAsia="Arial" w:hAnsi="Arial" w:cs="Arial"/>
-                <w:color w:val="111111"/>
+                <w:rFonts w:ascii="Arial" w:hAnsi="Arial" w:eastAsia="Arial" w:cs="Arial"/>
                 <w:sz w:val="22"/>
                 <w:szCs w:val="22"/>
+                <w:color w:val="111111"/>
               </w:rPr>
-              <w:t>38.5 (32.1 - 46.8)</w:t>
+              <w:t xml:space="preserve">38.5 (32.1 - 46.8)</w:t>
             </w:r>
           </w:p>
         </w:tc>
@@ -167,59 +151,63 @@
       <w:tr>
         <w:trPr>
           <w:cantSplit/>
-          <w:jc w:val="center"/>
+          <w:trHeight w:val="457" w:hRule="auto"/>
         </w:trPr>
         <w:tc>
           <w:tcPr>
-            <w:tcW w:w="5125" w:type="dxa"/>
+            <w:tcBorders/>
             <w:shd w:val="clear" w:color="auto" w:fill="FFFFFF"/>
             <w:tcMar>
               <w:top w:w="0" w:type="dxa"/>
+              <w:bottom w:w="0" w:type="dxa"/>
               <w:left w:w="0" w:type="dxa"/>
-              <w:bottom w:w="0" w:type="dxa"/>
               <w:right w:w="0" w:type="dxa"/>
             </w:tcMar>
+            <w:vAlign w:val="top"/>
           </w:tcPr>
           <w:p>
             <w:pPr>
-              <w:spacing w:before="40" w:after="40"/>
-              <w:ind w:left="100" w:right="100"/>
+              <w:jc w:val="left"/>
+              <w:spacing w:after="40" w:before="40" w:line="240"/>
+              <w:ind w:firstLine="0" w:left="100" w:right="100"/>
             </w:pPr>
-            <w:r>
+            <w:r xmlns:w="http://schemas.openxmlformats.org/wordprocessingml/2006/main" xmlns:wp="http://schemas.openxmlformats.org/drawingml/2006/wordprocessingDrawing" xmlns:r="http://schemas.openxmlformats.org/officeDocument/2006/relationships" xmlns:w14="http://schemas.microsoft.com/office/word/2010/wordml">
               <w:rPr>
-                <w:rFonts w:ascii="Arial" w:eastAsia="Arial" w:hAnsi="Arial" w:cs="Arial"/>
-                <w:color w:val="111111"/>
+                <w:rFonts w:ascii="Arial" w:hAnsi="Arial" w:eastAsia="Arial" w:cs="Arial"/>
                 <w:sz w:val="22"/>
                 <w:szCs w:val="22"/>
+                <w:color w:val="111111"/>
               </w:rPr>
-              <w:t>No covariates (full dataset, n = 2214)</w:t>
+              <w:t xml:space="preserve">No covariates (full dataset, n = 2214)</w:t>
             </w:r>
           </w:p>
         </w:tc>
         <w:tc>
           <w:tcPr>
-            <w:tcW w:w="2954" w:type="dxa"/>
+            <w:tcBorders/>
             <w:shd w:val="clear" w:color="auto" w:fill="FFFFFF"/>
             <w:tcMar>
               <w:top w:w="0" w:type="dxa"/>
+              <w:bottom w:w="0" w:type="dxa"/>
               <w:left w:w="0" w:type="dxa"/>
-              <w:bottom w:w="0" w:type="dxa"/>
               <w:right w:w="0" w:type="dxa"/>
             </w:tcMar>
+            <w:vAlign w:val="top"/>
           </w:tcPr>
           <w:p>
             <w:pPr>
-              <w:spacing w:before="40" w:after="40"/>
-              <w:ind w:left="100" w:right="100"/>
+              <w:jc w:val="left"/>
+              <w:spacing w:after="40" w:before="40" w:line="240"/>
+              <w:ind w:firstLine="0" w:left="100" w:right="100"/>
             </w:pPr>
-            <w:r>
+            <w:r xmlns:w="http://schemas.openxmlformats.org/wordprocessingml/2006/main" xmlns:wp="http://schemas.openxmlformats.org/drawingml/2006/wordprocessingDrawing" xmlns:r="http://schemas.openxmlformats.org/officeDocument/2006/relationships" xmlns:w14="http://schemas.microsoft.com/office/word/2010/wordml">
               <w:rPr>
-                <w:rFonts w:ascii="Arial" w:eastAsia="Arial" w:hAnsi="Arial" w:cs="Arial"/>
-                <w:color w:val="111111"/>
+                <w:rFonts w:ascii="Arial" w:hAnsi="Arial" w:eastAsia="Arial" w:cs="Arial"/>
                 <w:sz w:val="22"/>
                 <w:szCs w:val="22"/>
+                <w:color w:val="111111"/>
               </w:rPr>
-              <w:t>36.2 (31.0 – 43.3)</w:t>
+              <w:t xml:space="preserve">36.2 (31 - 43.3)</w:t>
             </w:r>
           </w:p>
         </w:tc>
@@ -227,71 +215,72 @@
       <w:tr>
         <w:trPr>
           <w:cantSplit/>
-          <w:jc w:val="center"/>
+          <w:trHeight w:val="457" w:hRule="auto"/>
         </w:trPr>
         <w:tc>
           <w:tcPr>
-            <w:tcW w:w="5125" w:type="dxa"/>
             <w:tcBorders>
               <w:bottom w:val="single" w:sz="16" w:space="0" w:color="000000"/>
             </w:tcBorders>
             <w:shd w:val="clear" w:color="auto" w:fill="FFFFFF"/>
             <w:tcMar>
               <w:top w:w="0" w:type="dxa"/>
+              <w:bottom w:w="0" w:type="dxa"/>
               <w:left w:w="0" w:type="dxa"/>
-              <w:bottom w:w="0" w:type="dxa"/>
               <w:right w:w="0" w:type="dxa"/>
             </w:tcMar>
+            <w:vAlign w:val="top"/>
           </w:tcPr>
           <w:p>
             <w:pPr>
-              <w:spacing w:before="40" w:after="40"/>
-              <w:ind w:left="100" w:right="100"/>
+              <w:jc w:val="left"/>
+              <w:spacing w:after="40" w:before="40" w:line="240"/>
+              <w:ind w:firstLine="0" w:left="100" w:right="100"/>
             </w:pPr>
-            <w:r>
+            <w:r xmlns:w="http://schemas.openxmlformats.org/wordprocessingml/2006/main" xmlns:wp="http://schemas.openxmlformats.org/drawingml/2006/wordprocessingDrawing" xmlns:r="http://schemas.openxmlformats.org/officeDocument/2006/relationships" xmlns:w14="http://schemas.microsoft.com/office/word/2010/wordml">
               <w:rPr>
-                <w:rFonts w:ascii="Arial" w:eastAsia="Arial" w:hAnsi="Arial" w:cs="Arial"/>
-                <w:color w:val="111111"/>
+                <w:rFonts w:ascii="Arial" w:hAnsi="Arial" w:eastAsia="Arial" w:cs="Arial"/>
                 <w:sz w:val="22"/>
                 <w:szCs w:val="22"/>
+                <w:color w:val="111111"/>
               </w:rPr>
-              <w:t>No covariates (age/sex-matched data, n = 1840)</w:t>
+              <w:t xml:space="preserve">No covariates (age/sex-matched data, n = 1840)</w:t>
             </w:r>
           </w:p>
         </w:tc>
         <w:tc>
           <w:tcPr>
-            <w:tcW w:w="2954" w:type="dxa"/>
             <w:tcBorders>
               <w:bottom w:val="single" w:sz="16" w:space="0" w:color="000000"/>
             </w:tcBorders>
             <w:shd w:val="clear" w:color="auto" w:fill="FFFFFF"/>
             <w:tcMar>
               <w:top w:w="0" w:type="dxa"/>
+              <w:bottom w:w="0" w:type="dxa"/>
               <w:left w:w="0" w:type="dxa"/>
-              <w:bottom w:w="0" w:type="dxa"/>
               <w:right w:w="0" w:type="dxa"/>
             </w:tcMar>
+            <w:vAlign w:val="top"/>
           </w:tcPr>
           <w:p>
             <w:pPr>
-              <w:spacing w:before="40" w:after="40"/>
-              <w:ind w:left="100" w:right="100"/>
+              <w:jc w:val="left"/>
+              <w:spacing w:after="40" w:before="40" w:line="240"/>
+              <w:ind w:firstLine="0" w:left="100" w:right="100"/>
             </w:pPr>
-            <w:r>
+            <w:r xmlns:w="http://schemas.openxmlformats.org/wordprocessingml/2006/main" xmlns:wp="http://schemas.openxmlformats.org/drawingml/2006/wordprocessingDrawing" xmlns:r="http://schemas.openxmlformats.org/officeDocument/2006/relationships" xmlns:w14="http://schemas.microsoft.com/office/word/2010/wordml">
               <w:rPr>
-                <w:rFonts w:ascii="Arial" w:eastAsia="Arial" w:hAnsi="Arial" w:cs="Arial"/>
-                <w:color w:val="111111"/>
+                <w:rFonts w:ascii="Arial" w:hAnsi="Arial" w:eastAsia="Arial" w:cs="Arial"/>
                 <w:sz w:val="22"/>
                 <w:szCs w:val="22"/>
+                <w:color w:val="111111"/>
               </w:rPr>
-              <w:t>36.9 (31.3 - 44.2)</w:t>
+              <w:t xml:space="preserve">36.9 (31.3 - 44.2)</w:t>
             </w:r>
           </w:p>
         </w:tc>
       </w:tr>
     </w:tbl>
-    <w:p/>
     <w:sectPr>
       <w:type w:val="continuous"/>
       <w:pgSz w:w="11900" w:h="16840"/>
@@ -303,6 +292,25 @@
 </w:document>
 </file>
 
+<file path=word/footnotes.xml><?xml version="1.0" encoding="utf-8"?>
+<w:footnotes xmlns:wpc="http://schemas.microsoft.com/office/word/2010/wordprocessingCanvas" xmlns:mo="http://schemas.microsoft.com/office/mac/office/2008/main" xmlns:mc="http://schemas.openxmlformats.org/markup-compatibility/2006" xmlns:mv="urn:schemas-microsoft-com:mac:vml" xmlns:o="urn:schemas-microsoft-com:office:office" xmlns:r="http://schemas.openxmlformats.org/officeDocument/2006/relationships" xmlns:m="http://schemas.openxmlformats.org/officeDocument/2006/math" xmlns:v="urn:schemas-microsoft-com:vml" xmlns:wp14="http://schemas.microsoft.com/office/word/2010/wordprocessingDrawing" xmlns:wp="http://schemas.openxmlformats.org/drawingml/2006/wordprocessingDrawing" xmlns:w10="urn:schemas-microsoft-com:office:word" xmlns:w="http://schemas.openxmlformats.org/wordprocessingml/2006/main" xmlns:w14="http://schemas.microsoft.com/office/word/2010/wordml" xmlns:wpg="http://schemas.microsoft.com/office/word/2010/wordprocessingGroup" xmlns:wpi="http://schemas.microsoft.com/office/word/2010/wordprocessingInk" xmlns:wne="http://schemas.microsoft.com/office/word/2006/wordml" xmlns:wps="http://schemas.microsoft.com/office/word/2010/wordprocessingShape" mc:Ignorable="w14 wp14">
+  <w:footnote w:type="separator" w:id="-1">
+    <w:p>
+      <w:r>
+        <w:separator/>
+      </w:r>
+    </w:p>
+  </w:footnote>
+  <w:footnote w:type="continuationSeparator" w:id="0">
+    <w:p>
+      <w:r>
+        <w:continuationSeparator/>
+      </w:r>
+    </w:p>
+  </w:footnote>
+</w:footnotes>
+</file>
+
 <file path=word/numbering.xml><?xml version="1.0" encoding="utf-8"?>
 <w:numbering xmlns:wpc="http://schemas.microsoft.com/office/word/2010/wordprocessingCanvas" xmlns:cx="http://schemas.microsoft.com/office/drawing/2014/chartex" xmlns:cx1="http://schemas.microsoft.com/office/drawing/2015/9/8/chartex" xmlns:cx2="http://schemas.microsoft.com/office/drawing/2015/10/21/chartex" xmlns:cx3="http://schemas.microsoft.com/office/drawing/2016/5/9/chartex" xmlns:cx4="http://schemas.microsoft.com/office/drawing/2016/5/10/chartex" xmlns:cx5="http://schemas.microsoft.com/office/drawing/2016/5/11/chartex" xmlns:cx6="http://schemas.microsoft.com/office/drawing/2016/5/12/chartex" xmlns:cx7="http://schemas.microsoft.com/office/drawing/2016/5/13/chartex" xmlns:cx8="http://schemas.microsoft.com/office/drawing/2016/5/14/chartex" xmlns:mc="http://schemas.openxmlformats.org/markup-compatibility/2006" xmlns:aink="http://schemas.microsoft.com/office/drawing/2016/ink" xmlns:am3d="http://schemas.microsoft.com/office/drawing/2017/model3d" xmlns:o="urn:schemas-microsoft-com:office:office" xmlns:r="http://schemas.openxmlformats.org/officeDocument/2006/relationships" xmlns:m="http://schemas.openxmlformats.org/officeDocument/2006/math" xmlns:v="urn:schemas-microsoft-com:vml" xmlns:wp14="http://schemas.microsoft.com/office/word/2010/wordprocessingDrawing" xmlns:wp="http://schemas.openxmlformats.org/drawingml/2006/wordprocessingDrawing" xmlns:w10="urn:schemas-microsoft-com:office:word" xmlns:w="http://schemas.openxmlformats.org/wordprocessingml/2006/main" xmlns:w14="http://schemas.microsoft.com/office/word/2010/wordml" xmlns:w15="http://schemas.microsoft.com/office/word/2012/wordml" xmlns:w16cex="http://schemas.microsoft.com/office/word/2018/wordml/cex" xmlns:w16cid="http://schemas.microsoft.com/office/word/2016/wordml/cid" xmlns:w16="http://schemas.microsoft.com/office/word/2018/wordml" xmlns:w16se="http://schemas.microsoft.com/office/word/2015/wordml/symex" xmlns:wpg="http://schemas.microsoft.com/office/word/2010/wordprocessingGroup" xmlns:wpi="http://schemas.microsoft.com/office/word/2010/wordprocessingInk" xmlns:wne="http://schemas.microsoft.com/office/word/2006/wordml" xmlns:wps="http://schemas.microsoft.com/office/word/2010/wordprocessingShape" mc:Ignorable="w14 w15 w16se w16cid w16 w16cex wp14">
   <w:abstractNum w:abstractNumId="0" w15:restartNumberingAfterBreak="0">
@@ -312,7 +320,7 @@
     <w:lvl w:ilvl="0">
       <w:start w:val="1"/>
       <w:numFmt w:val="decimal"/>
-      <w:pStyle w:val="Heading1"/>
+      <w:pStyle w:val="Titre1"/>
       <w:lvlText w:val="%1."/>
       <w:lvlJc w:val="left"/>
       <w:pPr>
@@ -322,7 +330,7 @@
     <w:lvl w:ilvl="1">
       <w:start w:val="1"/>
       <w:numFmt w:val="decimal"/>
-      <w:pStyle w:val="Heading2"/>
+      <w:pStyle w:val="Titre2"/>
       <w:lvlText w:val="%1.%2."/>
       <w:lvlJc w:val="left"/>
       <w:pPr>
@@ -332,7 +340,7 @@
     <w:lvl w:ilvl="2">
       <w:start w:val="1"/>
       <w:numFmt w:val="decimal"/>
-      <w:pStyle w:val="Heading3"/>
+      <w:pStyle w:val="Titre3"/>
       <w:lvlText w:val="%1.%2.%3."/>
       <w:lvlJc w:val="left"/>
       <w:pPr>
@@ -964,11 +972,11 @@
     <w:name w:val="Normal"/>
     <w:qFormat/>
   </w:style>
-  <w:style w:type="paragraph" w:styleId="Heading1">
+  <w:style w:type="paragraph" w:styleId="Titre1">
     <w:name w:val="heading 1"/>
     <w:basedOn w:val="Normal"/>
     <w:next w:val="Normal"/>
-    <w:link w:val="Heading1Char"/>
+    <w:link w:val="Titre1Car"/>
     <w:uiPriority w:val="9"/>
     <w:qFormat/>
     <w:rsid w:val="00362E65"/>
@@ -992,11 +1000,11 @@
       <w:szCs w:val="32"/>
     </w:rPr>
   </w:style>
-  <w:style w:type="paragraph" w:styleId="Heading2">
+  <w:style w:type="paragraph" w:styleId="Titre2">
     <w:name w:val="heading 2"/>
     <w:basedOn w:val="Normal"/>
     <w:next w:val="Normal"/>
-    <w:link w:val="Heading2Char"/>
+    <w:link w:val="Titre2Car"/>
     <w:uiPriority w:val="9"/>
     <w:semiHidden/>
     <w:unhideWhenUsed/>
@@ -1020,11 +1028,11 @@
       <w:szCs w:val="26"/>
     </w:rPr>
   </w:style>
-  <w:style w:type="paragraph" w:styleId="Heading3">
+  <w:style w:type="paragraph" w:styleId="Titre3">
     <w:name w:val="heading 3"/>
     <w:basedOn w:val="Normal"/>
     <w:next w:val="Normal"/>
-    <w:link w:val="Heading3Char"/>
+    <w:link w:val="Titre3Car"/>
     <w:uiPriority w:val="9"/>
     <w:semiHidden/>
     <w:unhideWhenUsed/>
@@ -1046,13 +1054,13 @@
       <w:bCs/>
     </w:rPr>
   </w:style>
-  <w:style w:type="character" w:default="1" w:styleId="DefaultParagraphFont">
+  <w:style w:type="character" w:default="1" w:styleId="Policepardfaut">
     <w:name w:val="Default Paragraph Font"/>
     <w:uiPriority w:val="1"/>
     <w:semiHidden/>
     <w:unhideWhenUsed/>
   </w:style>
-  <w:style w:type="table" w:default="1" w:styleId="TableNormal">
+  <w:style w:type="table" w:default="1" w:styleId="TableauNormal">
     <w:name w:val="Normal Table"/>
     <w:uiPriority w:val="99"/>
     <w:semiHidden/>
@@ -1067,15 +1075,15 @@
       </w:tblCellMar>
     </w:tblPr>
   </w:style>
-  <w:style w:type="numbering" w:default="1" w:styleId="NoList">
+  <w:style w:type="numbering" w:default="1" w:styleId="Aucuneliste">
     <w:name w:val="No List"/>
     <w:uiPriority w:val="99"/>
     <w:semiHidden/>
     <w:unhideWhenUsed/>
   </w:style>
-  <w:style w:type="character" w:customStyle="1" w:styleId="Strong1">
-    <w:name w:val="Strong1"/>
-    <w:basedOn w:val="DefaultParagraphFont"/>
+  <w:style w:type="character" w:customStyle="1" w:styleId="strong">
+    <w:name w:val="strong"/>
+    <w:basedOn w:val="Policepardfaut"/>
     <w:uiPriority w:val="1"/>
     <w:qFormat/>
     <w:rsid w:val="007B3E96"/>
@@ -1094,7 +1102,7 @@
   </w:style>
   <w:style w:type="table" w:customStyle="1" w:styleId="tabletemplate">
     <w:name w:val="table_template"/>
-    <w:basedOn w:val="TableNormal"/>
+    <w:basedOn w:val="TableauNormal"/>
     <w:uiPriority w:val="59"/>
     <w:rsid w:val="00F12158"/>
     <w:pPr>
@@ -1130,9 +1138,9 @@
       </w:tcPr>
     </w:tblStylePr>
   </w:style>
-  <w:style w:type="table" w:styleId="LightList-Accent2">
+  <w:style w:type="table" w:styleId="Listeclaire-Accent2">
     <w:name w:val="Light List Accent 2"/>
-    <w:basedOn w:val="TableNormal"/>
+    <w:basedOn w:val="TableauNormal"/>
     <w:uiPriority w:val="61"/>
     <w:rsid w:val="00FC557F"/>
     <w:tblPr>
@@ -1212,10 +1220,10 @@
       </w:tcPr>
     </w:tblStylePr>
   </w:style>
-  <w:style w:type="character" w:customStyle="1" w:styleId="Heading1Char">
-    <w:name w:val="Heading 1 Char"/>
-    <w:basedOn w:val="DefaultParagraphFont"/>
-    <w:link w:val="Heading1"/>
+  <w:style w:type="character" w:customStyle="1" w:styleId="Titre1Car">
+    <w:name w:val="Titre 1 Car"/>
+    <w:basedOn w:val="Policepardfaut"/>
+    <w:link w:val="Titre1"/>
     <w:uiPriority w:val="9"/>
     <w:rsid w:val="00362E65"/>
     <w:rPr>
@@ -1226,10 +1234,10 @@
       <w:szCs w:val="32"/>
     </w:rPr>
   </w:style>
-  <w:style w:type="character" w:customStyle="1" w:styleId="Heading2Char">
-    <w:name w:val="Heading 2 Char"/>
-    <w:basedOn w:val="DefaultParagraphFont"/>
-    <w:link w:val="Heading2"/>
+  <w:style w:type="character" w:customStyle="1" w:styleId="Titre2Car">
+    <w:name w:val="Titre 2 Car"/>
+    <w:basedOn w:val="Policepardfaut"/>
+    <w:link w:val="Titre2"/>
     <w:uiPriority w:val="9"/>
     <w:semiHidden/>
     <w:rsid w:val="00362E65"/>
@@ -1241,10 +1249,10 @@
       <w:szCs w:val="26"/>
     </w:rPr>
   </w:style>
-  <w:style w:type="character" w:customStyle="1" w:styleId="Heading3Char">
-    <w:name w:val="Heading 3 Char"/>
-    <w:basedOn w:val="DefaultParagraphFont"/>
-    <w:link w:val="Heading3"/>
+  <w:style w:type="character" w:customStyle="1" w:styleId="Titre3Car">
+    <w:name w:val="Titre 3 Car"/>
+    <w:basedOn w:val="Policepardfaut"/>
+    <w:link w:val="Titre3"/>
     <w:uiPriority w:val="9"/>
     <w:semiHidden/>
     <w:rsid w:val="00362E65"/>
@@ -1273,9 +1281,9 @@
     <w:qFormat/>
     <w:rsid w:val="00AE18EF"/>
   </w:style>
-  <w:style w:type="table" w:styleId="TableProfessional">
+  <w:style w:type="table" w:styleId="Tableauprofessionnel">
     <w:name w:val="Table Professional"/>
-    <w:basedOn w:val="TableNormal"/>
+    <w:basedOn w:val="TableauNormal"/>
     <w:uiPriority w:val="99"/>
     <w:semiHidden/>
     <w:unhideWhenUsed/>
@@ -1305,7 +1313,7 @@
       </w:tcPr>
     </w:tblStylePr>
   </w:style>
-  <w:style w:type="paragraph" w:styleId="TOC1">
+  <w:style w:type="paragraph" w:styleId="TM1">
     <w:name w:val="toc 1"/>
     <w:basedOn w:val="Normal"/>
     <w:next w:val="Normal"/>
@@ -1317,7 +1325,7 @@
       <w:spacing w:after="100"/>
     </w:pPr>
   </w:style>
-  <w:style w:type="paragraph" w:styleId="TOC2">
+  <w:style w:type="paragraph" w:styleId="TM2">
     <w:name w:val="toc 2"/>
     <w:basedOn w:val="Normal"/>
     <w:next w:val="Normal"/>
@@ -1330,10 +1338,10 @@
       <w:ind w:left="240"/>
     </w:pPr>
   </w:style>
-  <w:style w:type="paragraph" w:styleId="BalloonText">
+  <w:style w:type="paragraph" w:styleId="Textedebulles">
     <w:name w:val="Balloon Text"/>
     <w:basedOn w:val="Normal"/>
-    <w:link w:val="BalloonTextChar"/>
+    <w:link w:val="TextedebullesCar"/>
     <w:uiPriority w:val="99"/>
     <w:semiHidden/>
     <w:unhideWhenUsed/>
@@ -1344,10 +1352,10 @@
       <w:szCs w:val="18"/>
     </w:rPr>
   </w:style>
-  <w:style w:type="character" w:customStyle="1" w:styleId="BalloonTextChar">
-    <w:name w:val="Balloon Text Char"/>
-    <w:basedOn w:val="DefaultParagraphFont"/>
-    <w:link w:val="BalloonText"/>
+  <w:style w:type="character" w:customStyle="1" w:styleId="TextedebullesCar">
+    <w:name w:val="Texte de bulles Car"/>
+    <w:basedOn w:val="Policepardfaut"/>
+    <w:link w:val="Textedebulles"/>
     <w:uiPriority w:val="99"/>
     <w:semiHidden/>
     <w:rsid w:val="00FB63E7"/>
@@ -1359,7 +1367,7 @@
   </w:style>
   <w:style w:type="character" w:customStyle="1" w:styleId="referenceid">
     <w:name w:val="reference_id"/>
-    <w:basedOn w:val="DefaultParagraphFont"/>
+    <w:basedOn w:val="Policepardfaut"/>
     <w:uiPriority w:val="1"/>
     <w:rsid w:val="00457CF1"/>
     <w:rPr>

</xml_diff>